<commit_message>
aÃñadi al git los archivos donde se guarda la public key
</commit_message>
<xml_diff>
--- a/reporte-caso/reporteCaso3.docx
+++ b/reporte-caso/reporteCaso3.docx
@@ -74,25 +74,7 @@
           <w:szCs w:val="52"/>
           <w:lang w:eastAsia="es-MX"/>
         </w:rPr>
-        <w:t xml:space="preserve">Caso </w:t>
-      </w:r>
-      <w:r>
-        <w:rPr>
-          <w:rFonts w:ascii="Calibri" w:eastAsia="Times New Roman" w:hAnsi="Calibri" w:cs="Calibri"/>
-          <w:sz w:val="52"/>
-          <w:szCs w:val="52"/>
-          <w:lang w:eastAsia="es-MX"/>
-        </w:rPr>
-        <w:t>3</w:t>
-      </w:r>
-      <w:r>
-        <w:rPr>
-          <w:rFonts w:ascii="Calibri" w:eastAsia="Times New Roman" w:hAnsi="Calibri" w:cs="Calibri"/>
-          <w:sz w:val="52"/>
-          <w:szCs w:val="52"/>
-          <w:lang w:eastAsia="es-MX"/>
-        </w:rPr>
-        <w:t xml:space="preserve">: </w:t>
+        <w:t xml:space="preserve">Caso 3: </w:t>
       </w:r>
       <w:r>
         <w:rPr>
@@ -127,7 +109,7 @@
     </w:p>
     <w:p>
       <w:pPr>
-        <w:pStyle w:val="Subttulo"/>
+        <w:pStyle w:val="Subtitle"/>
         <w:jc w:val="center"/>
       </w:pPr>
       <w:r>
@@ -160,7 +142,7 @@
       <w:sdtContent>
         <w:p>
           <w:pPr>
-            <w:pStyle w:val="TtuloTDC"/>
+            <w:pStyle w:val="TOCHeading"/>
           </w:pPr>
           <w:r>
             <w:rPr>
@@ -171,7 +153,7 @@
         </w:p>
         <w:p>
           <w:pPr>
-            <w:pStyle w:val="TDC1"/>
+            <w:pStyle w:val="TOC1"/>
             <w:tabs>
               <w:tab w:val="left" w:pos="440"/>
               <w:tab w:val="right" w:leader="dot" w:pos="8828"/>
@@ -196,7 +178,7 @@
           <w:hyperlink w:anchor="_Toc102753018" w:history="1">
             <w:r>
               <w:rPr>
-                <w:rStyle w:val="Hipervnculo"/>
+                <w:rStyle w:val="Hyperlink"/>
                 <w:noProof/>
               </w:rPr>
               <w:t>1.</w:t>
@@ -213,7 +195,7 @@
             </w:r>
             <w:r>
               <w:rPr>
-                <w:rStyle w:val="Hipervnculo"/>
+                <w:rStyle w:val="Hyperlink"/>
                 <w:noProof/>
               </w:rPr>
               <w:t>Introducción</w:t>
@@ -270,7 +252,7 @@
         </w:p>
         <w:p>
           <w:pPr>
-            <w:pStyle w:val="TDC1"/>
+            <w:pStyle w:val="TOC1"/>
             <w:tabs>
               <w:tab w:val="left" w:pos="440"/>
               <w:tab w:val="right" w:leader="dot" w:pos="8828"/>
@@ -286,7 +268,7 @@
           <w:hyperlink w:anchor="_Toc102753019" w:history="1">
             <w:r>
               <w:rPr>
-                <w:rStyle w:val="Hipervnculo"/>
+                <w:rStyle w:val="Hyperlink"/>
                 <w:noProof/>
               </w:rPr>
               <w:t>2.</w:t>
@@ -303,7 +285,7 @@
             </w:r>
             <w:r>
               <w:rPr>
-                <w:rStyle w:val="Hipervnculo"/>
+                <w:rStyle w:val="Hyperlink"/>
                 <w:noProof/>
               </w:rPr>
               <w:t>Descripción de la organización de los archivos</w:t>
@@ -360,7 +342,7 @@
         </w:p>
         <w:p>
           <w:pPr>
-            <w:pStyle w:val="TDC1"/>
+            <w:pStyle w:val="TOC1"/>
             <w:tabs>
               <w:tab w:val="left" w:pos="440"/>
               <w:tab w:val="right" w:leader="dot" w:pos="8828"/>
@@ -376,7 +358,7 @@
           <w:hyperlink w:anchor="_Toc102753020" w:history="1">
             <w:r>
               <w:rPr>
-                <w:rStyle w:val="Hipervnculo"/>
+                <w:rStyle w:val="Hyperlink"/>
                 <w:noProof/>
               </w:rPr>
               <w:t>3.</w:t>
@@ -393,7 +375,7 @@
             </w:r>
             <w:r>
               <w:rPr>
-                <w:rStyle w:val="Hipervnculo"/>
+                <w:rStyle w:val="Hyperlink"/>
                 <w:noProof/>
               </w:rPr>
               <w:t>Descripción para correr el prototipo</w:t>
@@ -450,7 +432,7 @@
         </w:p>
         <w:p>
           <w:pPr>
-            <w:pStyle w:val="TDC1"/>
+            <w:pStyle w:val="TOC1"/>
             <w:tabs>
               <w:tab w:val="right" w:leader="dot" w:pos="8828"/>
             </w:tabs>
@@ -465,7 +447,7 @@
           <w:hyperlink w:anchor="_Toc102753021" w:history="1">
             <w:r>
               <w:rPr>
-                <w:rStyle w:val="Hipervnculo"/>
+                <w:rStyle w:val="Hyperlink"/>
                 <w:noProof/>
               </w:rPr>
               <w:t>3.1  Como correr el servidor</w:t>
@@ -522,7 +504,7 @@
         </w:p>
         <w:p>
           <w:pPr>
-            <w:pStyle w:val="TDC1"/>
+            <w:pStyle w:val="TOC1"/>
             <w:tabs>
               <w:tab w:val="right" w:leader="dot" w:pos="8828"/>
             </w:tabs>
@@ -537,7 +519,7 @@
           <w:hyperlink w:anchor="_Toc102753022" w:history="1">
             <w:r>
               <w:rPr>
-                <w:rStyle w:val="Hipervnculo"/>
+                <w:rStyle w:val="Hyperlink"/>
                 <w:noProof/>
               </w:rPr>
               <w:t>3.2  Como correr los clientes</w:t>
@@ -594,7 +576,7 @@
         </w:p>
         <w:p>
           <w:pPr>
-            <w:pStyle w:val="TDC1"/>
+            <w:pStyle w:val="TOC1"/>
             <w:tabs>
               <w:tab w:val="left" w:pos="440"/>
               <w:tab w:val="right" w:leader="dot" w:pos="8828"/>
@@ -610,7 +592,7 @@
           <w:hyperlink w:anchor="_Toc102753023" w:history="1">
             <w:r>
               <w:rPr>
-                <w:rStyle w:val="Hipervnculo"/>
+                <w:rStyle w:val="Hyperlink"/>
                 <w:noProof/>
               </w:rPr>
               <w:t>4.</w:t>
@@ -627,7 +609,7 @@
             </w:r>
             <w:r>
               <w:rPr>
-                <w:rStyle w:val="Hipervnculo"/>
+                <w:rStyle w:val="Hyperlink"/>
                 <w:noProof/>
               </w:rPr>
               <w:t>Descripción esquema generación de llaves</w:t>
@@ -684,7 +666,7 @@
         </w:p>
         <w:p>
           <w:pPr>
-            <w:pStyle w:val="TDC1"/>
+            <w:pStyle w:val="TOC1"/>
             <w:tabs>
               <w:tab w:val="left" w:pos="440"/>
               <w:tab w:val="right" w:leader="dot" w:pos="8828"/>
@@ -700,7 +682,7 @@
           <w:hyperlink w:anchor="_Toc102753024" w:history="1">
             <w:r>
               <w:rPr>
-                <w:rStyle w:val="Hipervnculo"/>
+                <w:rStyle w:val="Hyperlink"/>
                 <w:noProof/>
               </w:rPr>
               <w:t>5.</w:t>
@@ -717,7 +699,7 @@
             </w:r>
             <w:r>
               <w:rPr>
-                <w:rStyle w:val="Hipervnculo"/>
+                <w:rStyle w:val="Hyperlink"/>
                 <w:noProof/>
               </w:rPr>
               <w:t>Escenarios Tiempo ejecucion</w:t>
@@ -774,7 +756,7 @@
         </w:p>
         <w:p>
           <w:pPr>
-            <w:pStyle w:val="TDC1"/>
+            <w:pStyle w:val="TOC1"/>
             <w:tabs>
               <w:tab w:val="left" w:pos="440"/>
               <w:tab w:val="right" w:leader="dot" w:pos="8828"/>
@@ -790,7 +772,7 @@
           <w:hyperlink w:anchor="_Toc102753025" w:history="1">
             <w:r>
               <w:rPr>
-                <w:rStyle w:val="Hipervnculo"/>
+                <w:rStyle w:val="Hyperlink"/>
                 <w:noProof/>
               </w:rPr>
               <w:t>6.</w:t>
@@ -807,7 +789,7 @@
             </w:r>
             <w:r>
               <w:rPr>
-                <w:rStyle w:val="Hipervnculo"/>
+                <w:rStyle w:val="Hyperlink"/>
                 <w:noProof/>
               </w:rPr>
               <w:t>Tabla de datos recompilados</w:t>
@@ -864,7 +846,7 @@
         </w:p>
         <w:p>
           <w:pPr>
-            <w:pStyle w:val="TDC1"/>
+            <w:pStyle w:val="TOC1"/>
             <w:tabs>
               <w:tab w:val="left" w:pos="440"/>
               <w:tab w:val="right" w:leader="dot" w:pos="8828"/>
@@ -880,7 +862,7 @@
           <w:hyperlink w:anchor="_Toc102753026" w:history="1">
             <w:r>
               <w:rPr>
-                <w:rStyle w:val="Hipervnculo"/>
+                <w:rStyle w:val="Hyperlink"/>
                 <w:noProof/>
               </w:rPr>
               <w:t>7.</w:t>
@@ -897,7 +879,7 @@
             </w:r>
             <w:r>
               <w:rPr>
-                <w:rStyle w:val="Hipervnculo"/>
+                <w:rStyle w:val="Hyperlink"/>
                 <w:noProof/>
               </w:rPr>
               <w:t>Grafica simétrica</w:t>
@@ -954,7 +936,7 @@
         </w:p>
         <w:p>
           <w:pPr>
-            <w:pStyle w:val="TDC1"/>
+            <w:pStyle w:val="TOC1"/>
             <w:tabs>
               <w:tab w:val="left" w:pos="440"/>
               <w:tab w:val="right" w:leader="dot" w:pos="8828"/>
@@ -970,7 +952,7 @@
           <w:hyperlink w:anchor="_Toc102753027" w:history="1">
             <w:r>
               <w:rPr>
-                <w:rStyle w:val="Hipervnculo"/>
+                <w:rStyle w:val="Hyperlink"/>
                 <w:noProof/>
               </w:rPr>
               <w:t>8.</w:t>
@@ -987,7 +969,7 @@
             </w:r>
             <w:r>
               <w:rPr>
-                <w:rStyle w:val="Hipervnculo"/>
+                <w:rStyle w:val="Hyperlink"/>
                 <w:noProof/>
               </w:rPr>
               <w:t>Grafica asimétrica</w:t>
@@ -1044,7 +1026,7 @@
         </w:p>
         <w:p>
           <w:pPr>
-            <w:pStyle w:val="TDC1"/>
+            <w:pStyle w:val="TOC1"/>
             <w:tabs>
               <w:tab w:val="left" w:pos="440"/>
               <w:tab w:val="right" w:leader="dot" w:pos="8828"/>
@@ -1060,7 +1042,7 @@
           <w:hyperlink w:anchor="_Toc102753028" w:history="1">
             <w:r>
               <w:rPr>
-                <w:rStyle w:val="Hipervnculo"/>
+                <w:rStyle w:val="Hyperlink"/>
                 <w:noProof/>
               </w:rPr>
               <w:t>9.</w:t>
@@ -1077,7 +1059,7 @@
             </w:r>
             <w:r>
               <w:rPr>
-                <w:rStyle w:val="Hipervnculo"/>
+                <w:rStyle w:val="Hyperlink"/>
                 <w:noProof/>
               </w:rPr>
               <w:t>Comentarios  Graficas y comportamientos</w:t>
@@ -1134,7 +1116,7 @@
         </w:p>
         <w:p>
           <w:pPr>
-            <w:pStyle w:val="TDC1"/>
+            <w:pStyle w:val="TOC1"/>
             <w:tabs>
               <w:tab w:val="left" w:pos="720"/>
               <w:tab w:val="right" w:leader="dot" w:pos="8828"/>
@@ -1150,7 +1132,7 @@
           <w:hyperlink w:anchor="_Toc102753029" w:history="1">
             <w:r>
               <w:rPr>
-                <w:rStyle w:val="Hipervnculo"/>
+                <w:rStyle w:val="Hyperlink"/>
                 <w:noProof/>
               </w:rPr>
               <w:t>10.</w:t>
@@ -1167,7 +1149,7 @@
             </w:r>
             <w:r>
               <w:rPr>
-                <w:rStyle w:val="Hipervnculo"/>
+                <w:rStyle w:val="Hyperlink"/>
                 <w:noProof/>
               </w:rPr>
               <w:t>Cálculos</w:t>
@@ -1224,7 +1206,7 @@
         </w:p>
         <w:p>
           <w:pPr>
-            <w:pStyle w:val="TDC1"/>
+            <w:pStyle w:val="TOC1"/>
             <w:tabs>
               <w:tab w:val="left" w:pos="720"/>
               <w:tab w:val="right" w:leader="dot" w:pos="8828"/>
@@ -1240,7 +1222,7 @@
           <w:hyperlink w:anchor="_Toc102753030" w:history="1">
             <w:r>
               <w:rPr>
-                <w:rStyle w:val="Hipervnculo"/>
+                <w:rStyle w:val="Hyperlink"/>
                 <w:noProof/>
               </w:rPr>
               <w:t>11.</w:t>
@@ -1257,7 +1239,7 @@
             </w:r>
             <w:r>
               <w:rPr>
-                <w:rStyle w:val="Hipervnculo"/>
+                <w:rStyle w:val="Hyperlink"/>
                 <w:noProof/>
               </w:rPr>
               <w:t>Conclusiones</w:t>
@@ -1331,7 +1313,7 @@
     </w:p>
     <w:p>
       <w:pPr>
-        <w:pStyle w:val="Ttulo1"/>
+        <w:pStyle w:val="Heading1"/>
         <w:numPr>
           <w:ilvl w:val="0"/>
           <w:numId w:val="1"/>
@@ -1350,7 +1332,7 @@
     <w:p/>
     <w:p>
       <w:pPr>
-        <w:pStyle w:val="Ttulo1"/>
+        <w:pStyle w:val="Heading1"/>
         <w:numPr>
           <w:ilvl w:val="0"/>
           <w:numId w:val="1"/>
@@ -1369,7 +1351,7 @@
     <w:p/>
     <w:p>
       <w:pPr>
-        <w:pStyle w:val="Ttulo1"/>
+        <w:pStyle w:val="Heading1"/>
         <w:numPr>
           <w:ilvl w:val="0"/>
           <w:numId w:val="1"/>
@@ -1381,17 +1363,14 @@
       </w:pPr>
       <w:bookmarkStart w:id="2" w:name="_Toc102753020"/>
       <w:r>
-        <w:t xml:space="preserve">Descripción </w:t>
-      </w:r>
-      <w:r>
-        <w:t>para correr el prototipo</w:t>
+        <w:t>Descripción para correr el prototipo</w:t>
       </w:r>
       <w:bookmarkEnd w:id="2"/>
     </w:p>
     <w:p/>
     <w:p>
       <w:pPr>
-        <w:pStyle w:val="Ttulo1"/>
+        <w:pStyle w:val="Heading1"/>
         <w:ind w:firstLine="708"/>
       </w:pPr>
       <w:bookmarkStart w:id="3" w:name="_Toc102753021"/>
@@ -1409,30 +1388,18 @@
     </w:p>
     <w:p>
       <w:pPr>
-        <w:pStyle w:val="Ttulo1"/>
+        <w:pStyle w:val="Heading1"/>
         <w:ind w:firstLine="708"/>
       </w:pPr>
       <w:bookmarkStart w:id="4" w:name="_Toc102753022"/>
       <w:r>
-        <w:t>3.</w:t>
-      </w:r>
-      <w:r>
-        <w:t>2</w:t>
+        <w:t>3.2</w:t>
       </w:r>
       <w:r>
         <w:t xml:space="preserve"> </w:t>
       </w:r>
       <w:r>
-        <w:t xml:space="preserve"> Como correr </w:t>
-      </w:r>
-      <w:r>
-        <w:t>los</w:t>
-      </w:r>
-      <w:r>
-        <w:t xml:space="preserve"> </w:t>
-      </w:r>
-      <w:r>
-        <w:t>clientes</w:t>
+        <w:t xml:space="preserve"> Como correr los clientes</w:t>
       </w:r>
       <w:bookmarkEnd w:id="4"/>
     </w:p>
@@ -1440,7 +1407,7 @@
     <w:p/>
     <w:p>
       <w:pPr>
-        <w:pStyle w:val="Ttulo1"/>
+        <w:pStyle w:val="Heading1"/>
         <w:numPr>
           <w:ilvl w:val="0"/>
           <w:numId w:val="1"/>
@@ -1452,10 +1419,7 @@
       </w:pPr>
       <w:bookmarkStart w:id="5" w:name="_Toc102753023"/>
       <w:r>
-        <w:t xml:space="preserve">Descripción </w:t>
-      </w:r>
-      <w:r>
-        <w:t xml:space="preserve">esquema </w:t>
+        <w:t xml:space="preserve">Descripción esquema </w:t>
       </w:r>
       <w:r>
         <w:t>generación de llaves</w:t>
@@ -1467,15 +1431,9 @@
     </w:p>
     <w:p/>
     <w:p/>
-    <w:p/>
     <w:p>
-      <w:r>
-        <w:tab/>
-      </w:r>
-    </w:p>
-    <w:p>
-      <w:pPr>
-        <w:pStyle w:val="Ttulo1"/>
+      <w:pPr>
+        <w:pStyle w:val="Heading1"/>
         <w:numPr>
           <w:ilvl w:val="0"/>
           <w:numId w:val="1"/>
@@ -1489,17 +1447,15 @@
       <w:r>
         <w:t xml:space="preserve">Escenarios Tiempo </w:t>
       </w:r>
-      <w:proofErr w:type="spellStart"/>
-      <w:r>
-        <w:t>ejecucion</w:t>
-      </w:r>
       <w:bookmarkEnd w:id="6"/>
-      <w:proofErr w:type="spellEnd"/>
+      <w:r>
+        <w:t>ejecución</w:t>
+      </w:r>
     </w:p>
     <w:p/>
     <w:p>
       <w:pPr>
-        <w:pStyle w:val="Ttulo1"/>
+        <w:pStyle w:val="Heading1"/>
         <w:numPr>
           <w:ilvl w:val="0"/>
           <w:numId w:val="1"/>
@@ -1521,7 +1477,7 @@
     <w:p/>
     <w:p>
       <w:pPr>
-        <w:pStyle w:val="Ttulo1"/>
+        <w:pStyle w:val="Heading1"/>
         <w:numPr>
           <w:ilvl w:val="0"/>
           <w:numId w:val="1"/>
@@ -1540,7 +1496,7 @@
     <w:p/>
     <w:p>
       <w:pPr>
-        <w:pStyle w:val="Ttulo1"/>
+        <w:pStyle w:val="Heading1"/>
         <w:numPr>
           <w:ilvl w:val="0"/>
           <w:numId w:val="1"/>
@@ -1552,10 +1508,7 @@
       </w:pPr>
       <w:bookmarkStart w:id="9" w:name="_Toc102753027"/>
       <w:r>
-        <w:t xml:space="preserve">Grafica </w:t>
-      </w:r>
-      <w:r>
-        <w:t>a</w:t>
+        <w:t>Grafica a</w:t>
       </w:r>
       <w:r>
         <w:t>s</w:t>
@@ -1568,7 +1521,7 @@
     <w:p/>
     <w:p>
       <w:pPr>
-        <w:pStyle w:val="Ttulo1"/>
+        <w:pStyle w:val="Heading1"/>
         <w:numPr>
           <w:ilvl w:val="0"/>
           <w:numId w:val="1"/>
@@ -1588,7 +1541,7 @@
     <w:p/>
     <w:p>
       <w:pPr>
-        <w:pStyle w:val="Ttulo1"/>
+        <w:pStyle w:val="Heading1"/>
         <w:numPr>
           <w:ilvl w:val="0"/>
           <w:numId w:val="1"/>
@@ -1608,7 +1561,7 @@
     <w:p/>
     <w:p>
       <w:pPr>
-        <w:pStyle w:val="Ttulo1"/>
+        <w:pStyle w:val="Heading1"/>
         <w:numPr>
           <w:ilvl w:val="0"/>
           <w:numId w:val="1"/>
@@ -2171,11 +2124,11 @@
     <w:name w:val="Normal"/>
     <w:qFormat/>
   </w:style>
-  <w:style w:type="paragraph" w:styleId="Ttulo1">
+  <w:style w:type="paragraph" w:styleId="Heading1">
     <w:name w:val="heading 1"/>
     <w:basedOn w:val="Normal"/>
     <w:next w:val="Normal"/>
-    <w:link w:val="Ttulo1Car"/>
+    <w:link w:val="Heading1Char"/>
     <w:uiPriority w:val="9"/>
     <w:qFormat/>
     <w:rsid w:val="00210110"/>
@@ -2192,13 +2145,13 @@
       <w:szCs w:val="32"/>
     </w:rPr>
   </w:style>
-  <w:style w:type="character" w:default="1" w:styleId="Fuentedeprrafopredeter">
+  <w:style w:type="character" w:default="1" w:styleId="DefaultParagraphFont">
     <w:name w:val="Default Paragraph Font"/>
     <w:uiPriority w:val="1"/>
     <w:semiHidden/>
     <w:unhideWhenUsed/>
   </w:style>
-  <w:style w:type="table" w:default="1" w:styleId="Tablanormal">
+  <w:style w:type="table" w:default="1" w:styleId="TableNormal">
     <w:name w:val="Normal Table"/>
     <w:uiPriority w:val="99"/>
     <w:semiHidden/>
@@ -2213,7 +2166,7 @@
       </w:tblCellMar>
     </w:tblPr>
   </w:style>
-  <w:style w:type="numbering" w:default="1" w:styleId="Sinlista">
+  <w:style w:type="numbering" w:default="1" w:styleId="NoList">
     <w:name w:val="No List"/>
     <w:uiPriority w:val="99"/>
     <w:semiHidden/>
@@ -2234,11 +2187,11 @@
       <w:lang w:eastAsia="es-MX"/>
     </w:rPr>
   </w:style>
-  <w:style w:type="paragraph" w:styleId="Subttulo">
+  <w:style w:type="paragraph" w:styleId="Subtitle">
     <w:name w:val="Subtitle"/>
     <w:basedOn w:val="Normal"/>
     <w:next w:val="Normal"/>
-    <w:link w:val="SubttuloCar"/>
+    <w:link w:val="SubtitleChar"/>
     <w:uiPriority w:val="11"/>
     <w:qFormat/>
     <w:rsid w:val="00210110"/>
@@ -2256,10 +2209,10 @@
       <w:szCs w:val="22"/>
     </w:rPr>
   </w:style>
-  <w:style w:type="character" w:customStyle="1" w:styleId="SubttuloCar">
-    <w:name w:val="Subtítulo Car"/>
-    <w:basedOn w:val="Fuentedeprrafopredeter"/>
-    <w:link w:val="Subttulo"/>
+  <w:style w:type="character" w:customStyle="1" w:styleId="SubtitleChar">
+    <w:name w:val="Subtitle Char"/>
+    <w:basedOn w:val="DefaultParagraphFont"/>
+    <w:link w:val="Subtitle"/>
     <w:uiPriority w:val="11"/>
     <w:rsid w:val="00210110"/>
     <w:rPr>
@@ -2270,10 +2223,10 @@
       <w:szCs w:val="22"/>
     </w:rPr>
   </w:style>
-  <w:style w:type="character" w:customStyle="1" w:styleId="Ttulo1Car">
-    <w:name w:val="Título 1 Car"/>
-    <w:basedOn w:val="Fuentedeprrafopredeter"/>
-    <w:link w:val="Ttulo1"/>
+  <w:style w:type="character" w:customStyle="1" w:styleId="Heading1Char">
+    <w:name w:val="Heading 1 Char"/>
+    <w:basedOn w:val="DefaultParagraphFont"/>
+    <w:link w:val="Heading1"/>
     <w:uiPriority w:val="9"/>
     <w:rsid w:val="00210110"/>
     <w:rPr>
@@ -2283,9 +2236,9 @@
       <w:szCs w:val="32"/>
     </w:rPr>
   </w:style>
-  <w:style w:type="paragraph" w:styleId="TtuloTDC">
+  <w:style w:type="paragraph" w:styleId="TOCHeading">
     <w:name w:val="TOC Heading"/>
-    <w:basedOn w:val="Ttulo1"/>
+    <w:basedOn w:val="Heading1"/>
     <w:next w:val="Normal"/>
     <w:uiPriority w:val="39"/>
     <w:unhideWhenUsed/>
@@ -2299,7 +2252,7 @@
       <w:lang w:eastAsia="es-CO"/>
     </w:rPr>
   </w:style>
-  <w:style w:type="paragraph" w:styleId="TDC2">
+  <w:style w:type="paragraph" w:styleId="TOC2">
     <w:name w:val="toc 2"/>
     <w:basedOn w:val="Normal"/>
     <w:next w:val="Normal"/>
@@ -2316,7 +2269,7 @@
       <w:szCs w:val="22"/>
     </w:rPr>
   </w:style>
-  <w:style w:type="paragraph" w:styleId="TDC3">
+  <w:style w:type="paragraph" w:styleId="TOC3">
     <w:name w:val="toc 3"/>
     <w:basedOn w:val="Normal"/>
     <w:next w:val="Normal"/>
@@ -2333,9 +2286,9 @@
       <w:szCs w:val="22"/>
     </w:rPr>
   </w:style>
-  <w:style w:type="character" w:styleId="Hipervnculo">
+  <w:style w:type="character" w:styleId="Hyperlink">
     <w:name w:val="Hyperlink"/>
-    <w:basedOn w:val="Fuentedeprrafopredeter"/>
+    <w:basedOn w:val="DefaultParagraphFont"/>
     <w:uiPriority w:val="99"/>
     <w:unhideWhenUsed/>
     <w:rsid w:val="00210110"/>
@@ -2344,7 +2297,7 @@
       <w:u w:val="single"/>
     </w:rPr>
   </w:style>
-  <w:style w:type="paragraph" w:styleId="TDC1">
+  <w:style w:type="paragraph" w:styleId="TOC1">
     <w:name w:val="toc 1"/>
     <w:basedOn w:val="Normal"/>
     <w:next w:val="Normal"/>

</xml_diff>